<commit_message>
Updated old diary date
</commit_message>
<xml_diff>
--- a/Diaries/2020_03_23_Smajilbasic_DeduplicatorGUI.docx
+++ b/Diaries/2020_03_23_Smajilbasic_DeduplicatorGUI.docx
@@ -163,7 +163,15 @@
               <w:rPr>
                 <w:rFonts w:hint="default" w:ascii="Arial" w:hAnsi="Arial" w:cs="Arial"/>
               </w:rPr>
-              <w:t>18.</w:t>
+              <w:t>23</w:t>
+            </w:r>
+            <w:bookmarkStart w:id="0" w:name="_GoBack"/>
+            <w:bookmarkEnd w:id="0"/>
+            <w:r>
+              <w:rPr>
+                <w:rFonts w:hint="default" w:ascii="Arial" w:hAnsi="Arial" w:cs="Arial"/>
+              </w:rPr>
+              <w:t>.</w:t>
             </w:r>
             <w:r>
               <w:rPr>
@@ -2079,8 +2087,6 @@
                 <w:lang w:eastAsia="en-US" w:bidi="ar-SA"/>
               </w:rPr>
             </w:pPr>
-            <w:bookmarkStart w:id="0" w:name="_GoBack"/>
-            <w:bookmarkEnd w:id="0"/>
           </w:p>
         </w:tc>
       </w:tr>

</xml_diff>